<commit_message>
update bài ngày 05/12/2020
</commit_message>
<xml_diff>
--- a/CÁC BƯỚC KHAI HỒ SƠ TRÊN CAMPUS FRANCE/CÁC BƯỚ KHAI HỒ SƠ TRÊN CAMPUS FRANCE.docx
+++ b/CÁC BƯỚC KHAI HỒ SƠ TRÊN CAMPUS FRANCE/CÁC BƯỚ KHAI HỒ SƠ TRÊN CAMPUS FRANCE.docx
@@ -36,7 +36,7 @@
                     </pic:cNvPicPr>
                   </pic:nvPicPr>
                   <pic:blipFill>
-                    <a:blip r:embed="rId4">
+                    <a:blip r:embed="rId5">
                       <a:extLst>
                         <a:ext uri="{28A0092B-C50C-407E-A947-70E740481C1C}">
                           <a14:useLocalDpi xmlns:a14="http://schemas.microsoft.com/office/drawing/2010/main" val="0"/>
@@ -182,7 +182,7 @@
                     </pic:cNvPicPr>
                   </pic:nvPicPr>
                   <pic:blipFill>
-                    <a:blip r:embed="rId5">
+                    <a:blip r:embed="rId6">
                       <a:extLst>
                         <a:ext uri="{28A0092B-C50C-407E-A947-70E740481C1C}">
                           <a14:useLocalDpi xmlns:a14="http://schemas.microsoft.com/office/drawing/2010/main" val="0"/>
@@ -238,7 +238,7 @@
                     </pic:cNvPicPr>
                   </pic:nvPicPr>
                   <pic:blipFill>
-                    <a:blip r:embed="rId6">
+                    <a:blip r:embed="rId7">
                       <a:extLst>
                         <a:ext uri="{28A0092B-C50C-407E-A947-70E740481C1C}">
                           <a14:useLocalDpi xmlns:a14="http://schemas.microsoft.com/office/drawing/2010/main" val="0"/>
@@ -338,7 +338,7 @@
         </w:rPr>
         <w:t>Link: </w:t>
       </w:r>
-      <w:hyperlink r:id="rId7" w:tgtFrame="_blank" w:history="1">
+      <w:hyperlink r:id="rId8" w:tgtFrame="_blank" w:history="1">
         <w:r>
           <w:rPr>
             <w:rStyle w:val="Lienhypertexte"/>
@@ -454,62 +454,6 @@
                 <pic:pic xmlns:pic="http://schemas.openxmlformats.org/drawingml/2006/picture">
                   <pic:nvPicPr>
                     <pic:cNvPr id="0" name="Picture 5" descr="Hình ảnh có thể có: văn bản"/>
-                    <pic:cNvPicPr>
-                      <a:picLocks noChangeAspect="1" noChangeArrowheads="1"/>
-                    </pic:cNvPicPr>
-                  </pic:nvPicPr>
-                  <pic:blipFill>
-                    <a:blip r:embed="rId8">
-                      <a:extLst>
-                        <a:ext uri="{28A0092B-C50C-407E-A947-70E740481C1C}">
-                          <a14:useLocalDpi xmlns:a14="http://schemas.microsoft.com/office/drawing/2010/main" val="0"/>
-                        </a:ext>
-                      </a:extLst>
-                    </a:blip>
-                    <a:srcRect/>
-                    <a:stretch>
-                      <a:fillRect/>
-                    </a:stretch>
-                  </pic:blipFill>
-                  <pic:spPr bwMode="auto">
-                    <a:xfrm>
-                      <a:off x="0" y="0"/>
-                      <a:ext cx="7110730" cy="7110730"/>
-                    </a:xfrm>
-                    <a:prstGeom prst="rect">
-                      <a:avLst/>
-                    </a:prstGeom>
-                    <a:noFill/>
-                    <a:ln>
-                      <a:noFill/>
-                    </a:ln>
-                  </pic:spPr>
-                </pic:pic>
-              </a:graphicData>
-            </a:graphic>
-          </wp:inline>
-        </w:drawing>
-      </w:r>
-    </w:p>
-    <w:p>
-      <w:r>
-        <w:rPr>
-          <w:noProof/>
-        </w:rPr>
-        <w:lastRenderedPageBreak/>
-        <w:drawing>
-          <wp:inline distT="0" distB="0" distL="0" distR="0" wp14:anchorId="0789E9E2" wp14:editId="47BD99B0">
-            <wp:extent cx="7110730" cy="7110730"/>
-            <wp:effectExtent l="0" t="0" r="0" b="0"/>
-            <wp:docPr id="4" name="Image 4" descr="Hình ảnh có thể có: văn bản"/>
-            <wp:cNvGraphicFramePr>
-              <a:graphicFrameLocks xmlns:a="http://schemas.openxmlformats.org/drawingml/2006/main" noChangeAspect="1"/>
-            </wp:cNvGraphicFramePr>
-            <a:graphic xmlns:a="http://schemas.openxmlformats.org/drawingml/2006/main">
-              <a:graphicData uri="http://schemas.openxmlformats.org/drawingml/2006/picture">
-                <pic:pic xmlns:pic="http://schemas.openxmlformats.org/drawingml/2006/picture">
-                  <pic:nvPicPr>
-                    <pic:cNvPr id="0" name="Picture 7" descr="Hình ảnh có thể có: văn bản"/>
                     <pic:cNvPicPr>
                       <a:picLocks noChangeAspect="1" noChangeArrowheads="1"/>
                     </pic:cNvPicPr>
@@ -548,399 +492,16 @@
       </w:r>
     </w:p>
     <w:p>
-      <w:pPr>
-        <w:rPr>
-          <w:rStyle w:val="textexposedshow"/>
-          <w:rFonts w:ascii="Helvetica" w:hAnsi="Helvetica" w:cs="Helvetica"/>
-          <w:color w:val="1C1E21"/>
-          <w:sz w:val="21"/>
-          <w:szCs w:val="21"/>
-          <w:shd w:val="clear" w:color="auto" w:fill="FFFFFF"/>
-        </w:rPr>
-      </w:pPr>
-      <w:r>
-        <w:rPr>
-          <w:rFonts w:ascii="Helvetica" w:hAnsi="Helvetica" w:cs="Helvetica"/>
-          <w:color w:val="1C1E21"/>
-          <w:sz w:val="21"/>
-          <w:szCs w:val="21"/>
-          <w:shd w:val="clear" w:color="auto" w:fill="FFFFFF"/>
-        </w:rPr>
-        <w:t>Bước 2: Khai hồ sơ</w:t>
-      </w:r>
-      <w:r>
-        <w:rPr>
-          <w:rFonts w:ascii="Helvetica" w:hAnsi="Helvetica" w:cs="Helvetica"/>
-          <w:color w:val="1C1E21"/>
-          <w:sz w:val="21"/>
-          <w:szCs w:val="21"/>
-        </w:rPr>
-        <w:br/>
-      </w:r>
-      <w:r>
-        <w:rPr>
-          <w:rFonts w:ascii="Helvetica" w:hAnsi="Helvetica" w:cs="Helvetica"/>
-          <w:color w:val="1C1E21"/>
-          <w:sz w:val="21"/>
-          <w:szCs w:val="21"/>
-        </w:rPr>
-        <w:br/>
-      </w:r>
-      <w:r>
-        <w:rPr>
-          <w:rStyle w:val="6qdm"/>
-          <w:rFonts w:ascii="Segoe UI Emoji" w:hAnsi="Segoe UI Emoji" w:cs="Segoe UI Emoji"/>
-          <w:color w:val="1C1E21"/>
-          <w:shd w:val="clear" w:color="auto" w:fill="FFFFFF"/>
-        </w:rPr>
-        <w:t>☘</w:t>
-      </w:r>
-      <w:r>
-        <w:rPr>
-          <w:rStyle w:val="6qdm"/>
-          <w:rFonts w:ascii="inherit" w:hAnsi="inherit" w:cs="Helvetica"/>
-          <w:color w:val="1C1E21"/>
-          <w:shd w:val="clear" w:color="auto" w:fill="FFFFFF"/>
-        </w:rPr>
-        <w:t>️</w:t>
-      </w:r>
-      <w:r>
-        <w:rPr>
-          <w:rFonts w:ascii="Helvetica" w:hAnsi="Helvetica" w:cs="Helvetica"/>
-          <w:color w:val="1C1E21"/>
-          <w:sz w:val="21"/>
-          <w:szCs w:val="21"/>
-          <w:shd w:val="clear" w:color="auto" w:fill="FFFFFF"/>
-        </w:rPr>
-        <w:t>1. Đối với trường hợp dự tuyển các trường có liên kết với Campus France</w:t>
-      </w:r>
-      <w:r>
-        <w:rPr>
-          <w:rFonts w:ascii="Helvetica" w:hAnsi="Helvetica" w:cs="Helvetica"/>
-          <w:color w:val="1C1E21"/>
-          <w:sz w:val="21"/>
-          <w:szCs w:val="21"/>
-        </w:rPr>
-        <w:br/>
-      </w:r>
-      <w:r>
-        <w:rPr>
-          <w:rFonts w:ascii="Helvetica" w:hAnsi="Helvetica" w:cs="Helvetica"/>
-          <w:color w:val="1C1E21"/>
-          <w:sz w:val="21"/>
-          <w:szCs w:val="21"/>
-          <w:shd w:val="clear" w:color="auto" w:fill="FFFFFF"/>
-        </w:rPr>
-        <w:t>- Lựa chọn mục “Tôi đăng ký dự tuyển”</w:t>
-      </w:r>
-      <w:r>
-        <w:rPr>
-          <w:rFonts w:ascii="Helvetica" w:hAnsi="Helvetica" w:cs="Helvetica"/>
-          <w:color w:val="1C1E21"/>
-          <w:sz w:val="21"/>
-          <w:szCs w:val="21"/>
-        </w:rPr>
-        <w:br/>
-      </w:r>
-      <w:r>
-        <w:rPr>
-          <w:rFonts w:ascii="Helvetica" w:hAnsi="Helvetica" w:cs="Helvetica"/>
-          <w:color w:val="1C1E21"/>
-          <w:sz w:val="21"/>
-          <w:szCs w:val="21"/>
-          <w:shd w:val="clear" w:color="auto" w:fill="FFFFFF"/>
-        </w:rPr>
-        <w:br/>
-      </w:r>
-      <w:r>
-        <w:rPr>
-          <w:rStyle w:val="textexposedshow"/>
-          <w:rFonts w:ascii="Helvetica" w:hAnsi="Helvetica" w:cs="Helvetica"/>
-          <w:color w:val="1C1E21"/>
-          <w:sz w:val="21"/>
-          <w:szCs w:val="21"/>
-          <w:shd w:val="clear" w:color="auto" w:fill="FFFFFF"/>
-        </w:rPr>
-        <w:t>1.1. Tôi điền thông tin cá nhân</w:t>
-      </w:r>
-      <w:r>
-        <w:rPr>
-          <w:rFonts w:ascii="Helvetica" w:hAnsi="Helvetica" w:cs="Helvetica"/>
-          <w:color w:val="1C1E21"/>
-          <w:sz w:val="21"/>
-          <w:szCs w:val="21"/>
-          <w:shd w:val="clear" w:color="auto" w:fill="FFFFFF"/>
-        </w:rPr>
-        <w:br/>
-      </w:r>
-      <w:r>
-        <w:rPr>
-          <w:rStyle w:val="textexposedshow"/>
-          <w:rFonts w:ascii="Helvetica" w:hAnsi="Helvetica" w:cs="Helvetica"/>
-          <w:color w:val="1C1E21"/>
-          <w:sz w:val="21"/>
-          <w:szCs w:val="21"/>
-          <w:shd w:val="clear" w:color="auto" w:fill="FFFFFF"/>
-        </w:rPr>
-        <w:t>Lần lượt thực hiện các mục:</w:t>
-      </w:r>
-      <w:r>
-        <w:rPr>
-          <w:rFonts w:ascii="Helvetica" w:hAnsi="Helvetica" w:cs="Helvetica"/>
-          <w:color w:val="1C1E21"/>
-          <w:sz w:val="21"/>
-          <w:szCs w:val="21"/>
-          <w:shd w:val="clear" w:color="auto" w:fill="FFFFFF"/>
-        </w:rPr>
-        <w:br/>
-      </w:r>
-      <w:r>
-        <w:rPr>
-          <w:rStyle w:val="textexposedshow"/>
-          <w:rFonts w:ascii="Helvetica" w:hAnsi="Helvetica" w:cs="Helvetica"/>
-          <w:color w:val="1C1E21"/>
-          <w:sz w:val="21"/>
-          <w:szCs w:val="21"/>
-          <w:shd w:val="clear" w:color="auto" w:fill="FFFFFF"/>
-        </w:rPr>
-        <w:t>- Thông tin cá nhân hiện nay của tôi: Điền đầy đủ các thông tin cá nhân, thông tin liên hệ được đánh dấu sao, tải lên ảnh thẻ, giấy tờ định danh (CMND hoặc passport)</w:t>
-      </w:r>
-      <w:r>
-        <w:rPr>
-          <w:rFonts w:ascii="Helvetica" w:hAnsi="Helvetica" w:cs="Helvetica"/>
-          <w:color w:val="1C1E21"/>
-          <w:sz w:val="21"/>
-          <w:szCs w:val="21"/>
-          <w:shd w:val="clear" w:color="auto" w:fill="FFFFFF"/>
-        </w:rPr>
-        <w:br/>
-      </w:r>
-      <w:r>
-        <w:rPr>
-          <w:rStyle w:val="textexposedshow"/>
-          <w:rFonts w:ascii="Helvetica" w:hAnsi="Helvetica" w:cs="Helvetica"/>
-          <w:color w:val="1C1E21"/>
-          <w:sz w:val="21"/>
-          <w:szCs w:val="21"/>
-          <w:shd w:val="clear" w:color="auto" w:fill="FFFFFF"/>
-        </w:rPr>
-        <w:t>- Quá trình học tập/công tác và bằng cấp của tôi: dịch thuật công chứng và tải lên toàn bộ các giấy tờ liên quan đến việc học tập, làm việc tại Việt Nam (bảng điểm, bằng cấp, hợp đồng lao động, bằng khen, chứng chỉ, giấy chứng nhận,…)</w:t>
-      </w:r>
-      <w:r>
-        <w:rPr>
-          <w:rFonts w:ascii="Helvetica" w:hAnsi="Helvetica" w:cs="Helvetica"/>
-          <w:color w:val="1C1E21"/>
-          <w:sz w:val="21"/>
-          <w:szCs w:val="21"/>
-          <w:shd w:val="clear" w:color="auto" w:fill="FFFFFF"/>
-        </w:rPr>
-        <w:br/>
-      </w:r>
-      <w:r>
-        <w:rPr>
-          <w:rStyle w:val="textexposedshow"/>
-          <w:rFonts w:ascii="Helvetica" w:hAnsi="Helvetica" w:cs="Helvetica"/>
-          <w:color w:val="1C1E21"/>
-          <w:sz w:val="21"/>
-          <w:szCs w:val="21"/>
-          <w:shd w:val="clear" w:color="auto" w:fill="FFFFFF"/>
-        </w:rPr>
-        <w:t>- Trình độ ngoại ngữ của tôi: Tải lên và khao báo về chứng chỉ ngoại ngữ (DELF hoặc TCF), chứng chỉ tiếng Anh mà bạn đã có, khai báo quá trình học tập ngoại ngữ tại Việt Nam.</w:t>
-      </w:r>
-    </w:p>
-    <w:p>
-      <w:pPr>
-        <w:rPr>
-          <w:rFonts w:ascii="Helvetica" w:hAnsi="Helvetica" w:cs="Helvetica"/>
-          <w:color w:val="1C1E21"/>
-          <w:sz w:val="21"/>
-          <w:szCs w:val="21"/>
-          <w:shd w:val="clear" w:color="auto" w:fill="FFFFFF"/>
-        </w:rPr>
-      </w:pPr>
-      <w:r>
-        <w:rPr>
-          <w:rFonts w:ascii="Helvetica" w:hAnsi="Helvetica" w:cs="Helvetica"/>
-          <w:color w:val="1C1E21"/>
-          <w:sz w:val="21"/>
-          <w:szCs w:val="21"/>
-          <w:shd w:val="clear" w:color="auto" w:fill="FFFFFF"/>
-        </w:rPr>
-        <w:t>1.2. Tôi điền giỏ dự tuyển</w:t>
-      </w:r>
-      <w:r>
-        <w:rPr>
-          <w:rFonts w:ascii="Helvetica" w:hAnsi="Helvetica" w:cs="Helvetica"/>
-          <w:color w:val="1C1E21"/>
-          <w:sz w:val="21"/>
-          <w:szCs w:val="21"/>
-        </w:rPr>
-        <w:br/>
-      </w:r>
-      <w:r>
-        <w:rPr>
-          <w:rFonts w:ascii="Helvetica" w:hAnsi="Helvetica" w:cs="Helvetica"/>
-          <w:color w:val="1C1E21"/>
-          <w:sz w:val="21"/>
-          <w:szCs w:val="21"/>
-          <w:shd w:val="clear" w:color="auto" w:fill="FFFFFF"/>
-        </w:rPr>
-        <w:t>Các bạn có thể xem danh sách các trường kết nối với Campus France trên trang web của Campus France. Đối với bậc Cử nhân, bạn sẽ có 7 nguyện vọng (3 nguyện vọng cho các trường đại học và 4 nguyện vọng cho các IUT), các nguyện vọng sắp xếp theo thứ tự ưu tiên. Đối với bậc Thạc sĩ, các bạn cũng sẽ có 7 nguyện vọng và các trường sẽ đồng loạt nhận được hồ sơ của bạn.</w:t>
-      </w:r>
-      <w:r>
-        <w:rPr>
-          <w:rFonts w:ascii="Helvetica" w:hAnsi="Helvetica" w:cs="Helvetica"/>
-          <w:color w:val="1C1E21"/>
-          <w:sz w:val="21"/>
-          <w:szCs w:val="21"/>
-        </w:rPr>
-        <w:br/>
-      </w:r>
-      <w:r>
-        <w:rPr>
-          <w:rFonts w:ascii="Helvetica" w:hAnsi="Helvetica" w:cs="Helvetica"/>
-          <w:color w:val="1C1E21"/>
-          <w:sz w:val="21"/>
-          <w:szCs w:val="21"/>
-          <w:shd w:val="clear" w:color="auto" w:fill="FFFFFF"/>
+      <w:r>
+        <w:rPr>
+          <w:noProof/>
         </w:rPr>
         <w:lastRenderedPageBreak/>
-        <w:t>Đối với mỗi nguyện vọng, các bạn nên có một thư động lực riêng.</w:t>
-      </w:r>
-      <w:r>
-        <w:rPr>
-          <w:rFonts w:ascii="Helvetica" w:hAnsi="Helvetica" w:cs="Helvetica"/>
-          <w:color w:val="1C1E21"/>
-          <w:sz w:val="21"/>
-          <w:szCs w:val="21"/>
-        </w:rPr>
-        <w:br/>
-      </w:r>
-      <w:r>
-        <w:rPr>
-          <w:rFonts w:ascii="Helvetica" w:hAnsi="Helvetica" w:cs="Helvetica"/>
-          <w:color w:val="1C1E21"/>
-          <w:sz w:val="21"/>
-          <w:szCs w:val="21"/>
-          <w:shd w:val="clear" w:color="auto" w:fill="FFFFFF"/>
-        </w:rPr>
-        <w:t>Chú ý:</w:t>
-      </w:r>
-      <w:r>
-        <w:rPr>
-          <w:rFonts w:ascii="Helvetica" w:hAnsi="Helvetica" w:cs="Helvetica"/>
-          <w:color w:val="1C1E21"/>
-          <w:sz w:val="21"/>
-          <w:szCs w:val="21"/>
-        </w:rPr>
-        <w:br/>
-      </w:r>
-      <w:r>
-        <w:rPr>
-          <w:rFonts w:ascii="Helvetica" w:hAnsi="Helvetica" w:cs="Helvetica"/>
-          <w:color w:val="1C1E21"/>
-          <w:sz w:val="21"/>
-          <w:szCs w:val="21"/>
-          <w:shd w:val="clear" w:color="auto" w:fill="FFFFFF"/>
-        </w:rPr>
-        <w:t>• Phần Projet d’études và Projet professionnel, các bạn không nên viết dài dòng và lan man. Về dự định học tập, bạn có thể nói dự định học của bạn trong tương lai gần là gì và tương lai xa bạn muốn học về chuyên ngành gì của chương trình đào tạo nào. Các dự định của bạn phải có logic và liên quan đến nhau.</w:t>
-      </w:r>
-      <w:r>
-        <w:rPr>
-          <w:rFonts w:ascii="Helvetica" w:hAnsi="Helvetica" w:cs="Helvetica"/>
-          <w:color w:val="1C1E21"/>
-          <w:sz w:val="21"/>
-          <w:szCs w:val="21"/>
-        </w:rPr>
-        <w:br/>
-      </w:r>
-      <w:r>
-        <w:rPr>
-          <w:rFonts w:ascii="Helvetica" w:hAnsi="Helvetica" w:cs="Helvetica"/>
-          <w:color w:val="1C1E21"/>
-          <w:sz w:val="21"/>
-          <w:szCs w:val="21"/>
-          <w:shd w:val="clear" w:color="auto" w:fill="FFFFFF"/>
-        </w:rPr>
-        <w:t>Về dự định nghề nghiệp trong tương lai, bạn sẽ làm công việc gì sau khi có bằng về chuyên ngành bạn theo học. Bạn dự định làm việc ở Việt Nam hay tại các quốc gia khác. Tại sao?</w:t>
-      </w:r>
-      <w:r>
-        <w:rPr>
-          <w:rFonts w:ascii="Helvetica" w:hAnsi="Helvetica" w:cs="Helvetica"/>
-          <w:color w:val="1C1E21"/>
-          <w:sz w:val="21"/>
-          <w:szCs w:val="21"/>
-        </w:rPr>
-        <w:br/>
-      </w:r>
-      <w:r>
-        <w:rPr>
-          <w:rFonts w:ascii="Helvetica" w:hAnsi="Helvetica" w:cs="Helvetica"/>
-          <w:color w:val="1C1E21"/>
-          <w:sz w:val="21"/>
-          <w:szCs w:val="21"/>
-          <w:shd w:val="clear" w:color="auto" w:fill="FFFFFF"/>
-        </w:rPr>
-        <w:t>• Phần Motivation, các bạn có thể nói một chút về lý do chọn học tiếng Pháp cũng như nước Pháp là điểm đến để đi du học. Nhiều bạn sẽ nói rằng vì yêu thích tiếng pháp, sang pháp học sẽ được đi du lịch ngắm cảnh nhiều hơn,… Những lý do này có thể sẽ khiến các trường nghĩ rằng bạn không thực sự nghiêm túc trong việc chọn lựa. Nên đưa ra các lý do như: Pháp là một đất nước phát triển về ngành này,…. Tôi mong muốn học tập tại pháp để đưa các kiến thức tiên tiến đã hoc được nhằm góp phần vào sự phát triển của Việt Nam,…</w:t>
-      </w:r>
-      <w:r>
-        <w:rPr>
-          <w:rFonts w:ascii="Helvetica" w:hAnsi="Helvetica" w:cs="Helvetica"/>
-          <w:color w:val="1C1E21"/>
-          <w:sz w:val="21"/>
-          <w:szCs w:val="21"/>
-        </w:rPr>
-        <w:br/>
-      </w:r>
-      <w:r>
-        <w:rPr>
-          <w:rFonts w:ascii="Helvetica" w:hAnsi="Helvetica" w:cs="Helvetica"/>
-          <w:color w:val="1C1E21"/>
-          <w:sz w:val="21"/>
-          <w:szCs w:val="21"/>
-        </w:rPr>
-        <w:br/>
-      </w:r>
-      <w:r>
-        <w:rPr>
-          <w:rFonts w:ascii="Helvetica" w:hAnsi="Helvetica" w:cs="Helvetica"/>
-          <w:color w:val="1C1E21"/>
-          <w:sz w:val="21"/>
-          <w:szCs w:val="21"/>
-          <w:shd w:val="clear" w:color="auto" w:fill="FFFFFF"/>
-        </w:rPr>
-        <w:t>1.3. Tôi trình hồ sơ</w:t>
-      </w:r>
-      <w:r>
-        <w:rPr>
-          <w:rFonts w:ascii="Helvetica" w:hAnsi="Helvetica" w:cs="Helvetica"/>
-          <w:color w:val="1C1E21"/>
-          <w:sz w:val="21"/>
-          <w:szCs w:val="21"/>
-        </w:rPr>
-        <w:br/>
-      </w:r>
-      <w:r>
-        <w:rPr>
-          <w:rFonts w:ascii="Helvetica" w:hAnsi="Helvetica" w:cs="Helvetica"/>
-          <w:color w:val="1C1E21"/>
-          <w:sz w:val="21"/>
-          <w:szCs w:val="21"/>
-          <w:shd w:val="clear" w:color="auto" w:fill="FFFFFF"/>
-        </w:rPr>
-        <w:t>Sau khi đã hoàn thành tất cả các mục trên, hãy kiểm tra lại thật kỹ càng sau đó trình hồ sơ cho Campus France. Nếu có lỗi, hãy sửa theo Campus France hướng dẫn nhé.</w:t>
-      </w:r>
-    </w:p>
-    <w:p>
-      <w:r>
-        <w:rPr>
-          <w:noProof/>
-        </w:rPr>
         <w:drawing>
-          <wp:inline distT="0" distB="0" distL="0" distR="0" wp14:anchorId="0D011F7B" wp14:editId="20E60853">
+          <wp:inline distT="0" distB="0" distL="0" distR="0" wp14:anchorId="0789E9E2" wp14:editId="47BD99B0">
             <wp:extent cx="7110730" cy="7110730"/>
             <wp:effectExtent l="0" t="0" r="0" b="0"/>
-            <wp:docPr id="5" name="Image 5" descr="Hình ảnh có thể có: văn bản"/>
+            <wp:docPr id="4" name="Image 4" descr="Hình ảnh có thể có: văn bản"/>
             <wp:cNvGraphicFramePr>
               <a:graphicFrameLocks xmlns:a="http://schemas.openxmlformats.org/drawingml/2006/main" noChangeAspect="1"/>
             </wp:cNvGraphicFramePr>
@@ -948,7 +509,7 @@
               <a:graphicData uri="http://schemas.openxmlformats.org/drawingml/2006/picture">
                 <pic:pic xmlns:pic="http://schemas.openxmlformats.org/drawingml/2006/picture">
                   <pic:nvPicPr>
-                    <pic:cNvPr id="0" name="Picture 9" descr="Hình ảnh có thể có: văn bản"/>
+                    <pic:cNvPr id="0" name="Picture 7" descr="Hình ảnh có thể có: văn bản"/>
                     <pic:cNvPicPr>
                       <a:picLocks noChangeAspect="1" noChangeArrowheads="1"/>
                     </pic:cNvPicPr>
@@ -987,16 +548,399 @@
       </w:r>
     </w:p>
     <w:p>
+      <w:pPr>
+        <w:rPr>
+          <w:rStyle w:val="textexposedshow"/>
+          <w:rFonts w:ascii="Helvetica" w:hAnsi="Helvetica" w:cs="Helvetica"/>
+          <w:color w:val="1C1E21"/>
+          <w:sz w:val="21"/>
+          <w:szCs w:val="21"/>
+          <w:shd w:val="clear" w:color="auto" w:fill="FFFFFF"/>
+        </w:rPr>
+      </w:pPr>
+      <w:r>
+        <w:rPr>
+          <w:rFonts w:ascii="Helvetica" w:hAnsi="Helvetica" w:cs="Helvetica"/>
+          <w:color w:val="1C1E21"/>
+          <w:sz w:val="21"/>
+          <w:szCs w:val="21"/>
+          <w:shd w:val="clear" w:color="auto" w:fill="FFFFFF"/>
+        </w:rPr>
+        <w:t>Bước 2: Khai hồ sơ</w:t>
+      </w:r>
+      <w:r>
+        <w:rPr>
+          <w:rFonts w:ascii="Helvetica" w:hAnsi="Helvetica" w:cs="Helvetica"/>
+          <w:color w:val="1C1E21"/>
+          <w:sz w:val="21"/>
+          <w:szCs w:val="21"/>
+        </w:rPr>
+        <w:br/>
+      </w:r>
+      <w:r>
+        <w:rPr>
+          <w:rFonts w:ascii="Helvetica" w:hAnsi="Helvetica" w:cs="Helvetica"/>
+          <w:color w:val="1C1E21"/>
+          <w:sz w:val="21"/>
+          <w:szCs w:val="21"/>
+        </w:rPr>
+        <w:br/>
+      </w:r>
+      <w:r>
+        <w:rPr>
+          <w:rStyle w:val="6qdm"/>
+          <w:rFonts w:ascii="Segoe UI Emoji" w:hAnsi="Segoe UI Emoji" w:cs="Segoe UI Emoji"/>
+          <w:color w:val="1C1E21"/>
+          <w:shd w:val="clear" w:color="auto" w:fill="FFFFFF"/>
+        </w:rPr>
+        <w:t>☘</w:t>
+      </w:r>
+      <w:r>
+        <w:rPr>
+          <w:rStyle w:val="6qdm"/>
+          <w:rFonts w:ascii="inherit" w:hAnsi="inherit" w:cs="Helvetica"/>
+          <w:color w:val="1C1E21"/>
+          <w:shd w:val="clear" w:color="auto" w:fill="FFFFFF"/>
+        </w:rPr>
+        <w:t>️</w:t>
+      </w:r>
+      <w:r>
+        <w:rPr>
+          <w:rFonts w:ascii="Helvetica" w:hAnsi="Helvetica" w:cs="Helvetica"/>
+          <w:color w:val="1C1E21"/>
+          <w:sz w:val="21"/>
+          <w:szCs w:val="21"/>
+          <w:shd w:val="clear" w:color="auto" w:fill="FFFFFF"/>
+        </w:rPr>
+        <w:t>1. Đối với trường hợp dự tuyển các trường có liên kết với Campus France</w:t>
+      </w:r>
+      <w:r>
+        <w:rPr>
+          <w:rFonts w:ascii="Helvetica" w:hAnsi="Helvetica" w:cs="Helvetica"/>
+          <w:color w:val="1C1E21"/>
+          <w:sz w:val="21"/>
+          <w:szCs w:val="21"/>
+        </w:rPr>
+        <w:br/>
+      </w:r>
+      <w:r>
+        <w:rPr>
+          <w:rFonts w:ascii="Helvetica" w:hAnsi="Helvetica" w:cs="Helvetica"/>
+          <w:color w:val="1C1E21"/>
+          <w:sz w:val="21"/>
+          <w:szCs w:val="21"/>
+          <w:shd w:val="clear" w:color="auto" w:fill="FFFFFF"/>
+        </w:rPr>
+        <w:t>- Lựa chọn mục “Tôi đăng ký dự tuyển”</w:t>
+      </w:r>
+      <w:r>
+        <w:rPr>
+          <w:rFonts w:ascii="Helvetica" w:hAnsi="Helvetica" w:cs="Helvetica"/>
+          <w:color w:val="1C1E21"/>
+          <w:sz w:val="21"/>
+          <w:szCs w:val="21"/>
+        </w:rPr>
+        <w:br/>
+      </w:r>
+      <w:r>
+        <w:rPr>
+          <w:rFonts w:ascii="Helvetica" w:hAnsi="Helvetica" w:cs="Helvetica"/>
+          <w:color w:val="1C1E21"/>
+          <w:sz w:val="21"/>
+          <w:szCs w:val="21"/>
+          <w:shd w:val="clear" w:color="auto" w:fill="FFFFFF"/>
+        </w:rPr>
+        <w:br/>
+      </w:r>
+      <w:r>
+        <w:rPr>
+          <w:rStyle w:val="textexposedshow"/>
+          <w:rFonts w:ascii="Helvetica" w:hAnsi="Helvetica" w:cs="Helvetica"/>
+          <w:color w:val="1C1E21"/>
+          <w:sz w:val="21"/>
+          <w:szCs w:val="21"/>
+          <w:shd w:val="clear" w:color="auto" w:fill="FFFFFF"/>
+        </w:rPr>
+        <w:t>1.1. Tôi điền thông tin cá nhân</w:t>
+      </w:r>
+      <w:r>
+        <w:rPr>
+          <w:rFonts w:ascii="Helvetica" w:hAnsi="Helvetica" w:cs="Helvetica"/>
+          <w:color w:val="1C1E21"/>
+          <w:sz w:val="21"/>
+          <w:szCs w:val="21"/>
+          <w:shd w:val="clear" w:color="auto" w:fill="FFFFFF"/>
+        </w:rPr>
+        <w:br/>
+      </w:r>
+      <w:r>
+        <w:rPr>
+          <w:rStyle w:val="textexposedshow"/>
+          <w:rFonts w:ascii="Helvetica" w:hAnsi="Helvetica" w:cs="Helvetica"/>
+          <w:color w:val="1C1E21"/>
+          <w:sz w:val="21"/>
+          <w:szCs w:val="21"/>
+          <w:shd w:val="clear" w:color="auto" w:fill="FFFFFF"/>
+        </w:rPr>
+        <w:t>Lần lượt thực hiện các mục:</w:t>
+      </w:r>
+      <w:r>
+        <w:rPr>
+          <w:rFonts w:ascii="Helvetica" w:hAnsi="Helvetica" w:cs="Helvetica"/>
+          <w:color w:val="1C1E21"/>
+          <w:sz w:val="21"/>
+          <w:szCs w:val="21"/>
+          <w:shd w:val="clear" w:color="auto" w:fill="FFFFFF"/>
+        </w:rPr>
+        <w:br/>
+      </w:r>
+      <w:r>
+        <w:rPr>
+          <w:rStyle w:val="textexposedshow"/>
+          <w:rFonts w:ascii="Helvetica" w:hAnsi="Helvetica" w:cs="Helvetica"/>
+          <w:color w:val="1C1E21"/>
+          <w:sz w:val="21"/>
+          <w:szCs w:val="21"/>
+          <w:shd w:val="clear" w:color="auto" w:fill="FFFFFF"/>
+        </w:rPr>
+        <w:t>- Thông tin cá nhân hiện nay của tôi: Điền đầy đủ các thông tin cá nhân, thông tin liên hệ được đánh dấu sao, tải lên ảnh thẻ, giấy tờ định danh (CMND hoặc passport)</w:t>
+      </w:r>
+      <w:r>
+        <w:rPr>
+          <w:rFonts w:ascii="Helvetica" w:hAnsi="Helvetica" w:cs="Helvetica"/>
+          <w:color w:val="1C1E21"/>
+          <w:sz w:val="21"/>
+          <w:szCs w:val="21"/>
+          <w:shd w:val="clear" w:color="auto" w:fill="FFFFFF"/>
+        </w:rPr>
+        <w:br/>
+      </w:r>
+      <w:r>
+        <w:rPr>
+          <w:rStyle w:val="textexposedshow"/>
+          <w:rFonts w:ascii="Helvetica" w:hAnsi="Helvetica" w:cs="Helvetica"/>
+          <w:color w:val="1C1E21"/>
+          <w:sz w:val="21"/>
+          <w:szCs w:val="21"/>
+          <w:shd w:val="clear" w:color="auto" w:fill="FFFFFF"/>
+        </w:rPr>
+        <w:t>- Quá trình học tập/công tác và bằng cấp của tôi: dịch thuật công chứng và tải lên toàn bộ các giấy tờ liên quan đến việc học tập, làm việc tại Việt Nam (bảng điểm, bằng cấp, hợp đồng lao động, bằng khen, chứng chỉ, giấy chứng nhận,…)</w:t>
+      </w:r>
+      <w:r>
+        <w:rPr>
+          <w:rFonts w:ascii="Helvetica" w:hAnsi="Helvetica" w:cs="Helvetica"/>
+          <w:color w:val="1C1E21"/>
+          <w:sz w:val="21"/>
+          <w:szCs w:val="21"/>
+          <w:shd w:val="clear" w:color="auto" w:fill="FFFFFF"/>
+        </w:rPr>
+        <w:br/>
+      </w:r>
+      <w:r>
+        <w:rPr>
+          <w:rStyle w:val="textexposedshow"/>
+          <w:rFonts w:ascii="Helvetica" w:hAnsi="Helvetica" w:cs="Helvetica"/>
+          <w:color w:val="1C1E21"/>
+          <w:sz w:val="21"/>
+          <w:szCs w:val="21"/>
+          <w:shd w:val="clear" w:color="auto" w:fill="FFFFFF"/>
+        </w:rPr>
+        <w:t>- Trình độ ngoại ngữ của tôi: Tải lên và khao báo về chứng chỉ ngoại ngữ (DELF hoặc TCF), chứng chỉ tiếng Anh mà bạn đã có, khai báo quá trình học tập ngoại ngữ tại Việt Nam.</w:t>
+      </w:r>
+    </w:p>
+    <w:p>
+      <w:pPr>
+        <w:rPr>
+          <w:rFonts w:ascii="Helvetica" w:hAnsi="Helvetica" w:cs="Helvetica"/>
+          <w:color w:val="1C1E21"/>
+          <w:sz w:val="21"/>
+          <w:szCs w:val="21"/>
+          <w:shd w:val="clear" w:color="auto" w:fill="FFFFFF"/>
+        </w:rPr>
+      </w:pPr>
+      <w:r>
+        <w:rPr>
+          <w:rFonts w:ascii="Helvetica" w:hAnsi="Helvetica" w:cs="Helvetica"/>
+          <w:color w:val="1C1E21"/>
+          <w:sz w:val="21"/>
+          <w:szCs w:val="21"/>
+          <w:shd w:val="clear" w:color="auto" w:fill="FFFFFF"/>
+        </w:rPr>
+        <w:t>1.2. Tôi điền giỏ dự tuyển</w:t>
+      </w:r>
+      <w:r>
+        <w:rPr>
+          <w:rFonts w:ascii="Helvetica" w:hAnsi="Helvetica" w:cs="Helvetica"/>
+          <w:color w:val="1C1E21"/>
+          <w:sz w:val="21"/>
+          <w:szCs w:val="21"/>
+        </w:rPr>
+        <w:br/>
+      </w:r>
+      <w:r>
+        <w:rPr>
+          <w:rFonts w:ascii="Helvetica" w:hAnsi="Helvetica" w:cs="Helvetica"/>
+          <w:color w:val="1C1E21"/>
+          <w:sz w:val="21"/>
+          <w:szCs w:val="21"/>
+          <w:shd w:val="clear" w:color="auto" w:fill="FFFFFF"/>
+        </w:rPr>
+        <w:t>Các bạn có thể xem danh sách các trường kết nối với Campus France trên trang web của Campus France. Đối với bậc Cử nhân, bạn sẽ có 7 nguyện vọng (3 nguyện vọng cho các trường đại học và 4 nguyện vọng cho các IUT), các nguyện vọng sắp xếp theo thứ tự ưu tiên. Đối với bậc Thạc sĩ, các bạn cũng sẽ có 7 nguyện vọng và các trường sẽ đồng loạt nhận được hồ sơ của bạn.</w:t>
+      </w:r>
+      <w:r>
+        <w:rPr>
+          <w:rFonts w:ascii="Helvetica" w:hAnsi="Helvetica" w:cs="Helvetica"/>
+          <w:color w:val="1C1E21"/>
+          <w:sz w:val="21"/>
+          <w:szCs w:val="21"/>
+        </w:rPr>
+        <w:br/>
+      </w:r>
+      <w:r>
+        <w:rPr>
+          <w:rFonts w:ascii="Helvetica" w:hAnsi="Helvetica" w:cs="Helvetica"/>
+          <w:color w:val="1C1E21"/>
+          <w:sz w:val="21"/>
+          <w:szCs w:val="21"/>
+          <w:shd w:val="clear" w:color="auto" w:fill="FFFFFF"/>
+        </w:rPr>
+        <w:lastRenderedPageBreak/>
+        <w:t>Đối với mỗi nguyện vọng, các bạn nên có một thư động lực riêng.</w:t>
+      </w:r>
+      <w:r>
+        <w:rPr>
+          <w:rFonts w:ascii="Helvetica" w:hAnsi="Helvetica" w:cs="Helvetica"/>
+          <w:color w:val="1C1E21"/>
+          <w:sz w:val="21"/>
+          <w:szCs w:val="21"/>
+        </w:rPr>
+        <w:br/>
+      </w:r>
+      <w:r>
+        <w:rPr>
+          <w:rFonts w:ascii="Helvetica" w:hAnsi="Helvetica" w:cs="Helvetica"/>
+          <w:color w:val="1C1E21"/>
+          <w:sz w:val="21"/>
+          <w:szCs w:val="21"/>
+          <w:shd w:val="clear" w:color="auto" w:fill="FFFFFF"/>
+        </w:rPr>
+        <w:t>Chú ý:</w:t>
+      </w:r>
+      <w:r>
+        <w:rPr>
+          <w:rFonts w:ascii="Helvetica" w:hAnsi="Helvetica" w:cs="Helvetica"/>
+          <w:color w:val="1C1E21"/>
+          <w:sz w:val="21"/>
+          <w:szCs w:val="21"/>
+        </w:rPr>
+        <w:br/>
+      </w:r>
+      <w:r>
+        <w:rPr>
+          <w:rFonts w:ascii="Helvetica" w:hAnsi="Helvetica" w:cs="Helvetica"/>
+          <w:color w:val="1C1E21"/>
+          <w:sz w:val="21"/>
+          <w:szCs w:val="21"/>
+          <w:shd w:val="clear" w:color="auto" w:fill="FFFFFF"/>
+        </w:rPr>
+        <w:t>• Phần Projet d’études và Projet professionnel, các bạn không nên viết dài dòng và lan man. Về dự định học tập, bạn có thể nói dự định học của bạn trong tương lai gần là gì và tương lai xa bạn muốn học về chuyên ngành gì của chương trình đào tạo nào. Các dự định của bạn phải có logic và liên quan đến nhau.</w:t>
+      </w:r>
+      <w:r>
+        <w:rPr>
+          <w:rFonts w:ascii="Helvetica" w:hAnsi="Helvetica" w:cs="Helvetica"/>
+          <w:color w:val="1C1E21"/>
+          <w:sz w:val="21"/>
+          <w:szCs w:val="21"/>
+        </w:rPr>
+        <w:br/>
+      </w:r>
+      <w:r>
+        <w:rPr>
+          <w:rFonts w:ascii="Helvetica" w:hAnsi="Helvetica" w:cs="Helvetica"/>
+          <w:color w:val="1C1E21"/>
+          <w:sz w:val="21"/>
+          <w:szCs w:val="21"/>
+          <w:shd w:val="clear" w:color="auto" w:fill="FFFFFF"/>
+        </w:rPr>
+        <w:t>Về dự định nghề nghiệp trong tương lai, bạn sẽ làm công việc gì sau khi có bằng về chuyên ngành bạn theo học. Bạn dự định làm việc ở Việt Nam hay tại các quốc gia khác. Tại sao?</w:t>
+      </w:r>
+      <w:r>
+        <w:rPr>
+          <w:rFonts w:ascii="Helvetica" w:hAnsi="Helvetica" w:cs="Helvetica"/>
+          <w:color w:val="1C1E21"/>
+          <w:sz w:val="21"/>
+          <w:szCs w:val="21"/>
+        </w:rPr>
+        <w:br/>
+      </w:r>
+      <w:r>
+        <w:rPr>
+          <w:rFonts w:ascii="Helvetica" w:hAnsi="Helvetica" w:cs="Helvetica"/>
+          <w:color w:val="1C1E21"/>
+          <w:sz w:val="21"/>
+          <w:szCs w:val="21"/>
+          <w:shd w:val="clear" w:color="auto" w:fill="FFFFFF"/>
+        </w:rPr>
+        <w:t>• Phần Motivation, các bạn có thể nói một chút về lý do chọn học tiếng Pháp cũng như nước Pháp là điểm đến để đi du học. Nhiều bạn sẽ nói rằng vì yêu thích tiếng pháp, sang pháp học sẽ được đi du lịch ngắm cảnh nhiều hơn,… Những lý do này có thể sẽ khiến các trường nghĩ rằng bạn không thực sự nghiêm túc trong việc chọn lựa. Nên đưa ra các lý do như: Pháp là một đất nước phát triển về ngành này,…. Tôi mong muốn học tập tại pháp để đưa các kiến thức tiên tiến đã hoc được nhằm góp phần vào sự phát triển của Việt Nam,…</w:t>
+      </w:r>
+      <w:r>
+        <w:rPr>
+          <w:rFonts w:ascii="Helvetica" w:hAnsi="Helvetica" w:cs="Helvetica"/>
+          <w:color w:val="1C1E21"/>
+          <w:sz w:val="21"/>
+          <w:szCs w:val="21"/>
+        </w:rPr>
+        <w:br/>
+      </w:r>
+      <w:r>
+        <w:rPr>
+          <w:rFonts w:ascii="Helvetica" w:hAnsi="Helvetica" w:cs="Helvetica"/>
+          <w:color w:val="1C1E21"/>
+          <w:sz w:val="21"/>
+          <w:szCs w:val="21"/>
+        </w:rPr>
+        <w:br/>
+      </w:r>
+      <w:r>
+        <w:rPr>
+          <w:rFonts w:ascii="Helvetica" w:hAnsi="Helvetica" w:cs="Helvetica"/>
+          <w:color w:val="1C1E21"/>
+          <w:sz w:val="21"/>
+          <w:szCs w:val="21"/>
+          <w:shd w:val="clear" w:color="auto" w:fill="FFFFFF"/>
+        </w:rPr>
+        <w:t>1.3. Tôi trình hồ sơ</w:t>
+      </w:r>
+      <w:r>
+        <w:rPr>
+          <w:rFonts w:ascii="Helvetica" w:hAnsi="Helvetica" w:cs="Helvetica"/>
+          <w:color w:val="1C1E21"/>
+          <w:sz w:val="21"/>
+          <w:szCs w:val="21"/>
+        </w:rPr>
+        <w:br/>
+      </w:r>
+      <w:r>
+        <w:rPr>
+          <w:rFonts w:ascii="Helvetica" w:hAnsi="Helvetica" w:cs="Helvetica"/>
+          <w:color w:val="1C1E21"/>
+          <w:sz w:val="21"/>
+          <w:szCs w:val="21"/>
+          <w:shd w:val="clear" w:color="auto" w:fill="FFFFFF"/>
+        </w:rPr>
+        <w:t>Sau khi đã hoàn thành tất cả các mục trên, hãy kiểm tra lại thật kỹ càng sau đó trình hồ sơ cho Campus France. Nếu có lỗi, hãy sửa theo Campus France hướng dẫn nhé.</w:t>
+      </w:r>
+    </w:p>
+    <w:p>
       <w:r>
         <w:rPr>
           <w:noProof/>
         </w:rPr>
-        <w:lastRenderedPageBreak/>
         <w:drawing>
-          <wp:inline distT="0" distB="0" distL="0" distR="0" wp14:anchorId="27263C29" wp14:editId="0FDDACB6">
+          <wp:inline distT="0" distB="0" distL="0" distR="0" wp14:anchorId="0D011F7B" wp14:editId="20E60853">
             <wp:extent cx="7110730" cy="7110730"/>
             <wp:effectExtent l="0" t="0" r="0" b="0"/>
-            <wp:docPr id="6" name="Image 6" descr="Hình ảnh có thể có: văn bản"/>
+            <wp:docPr id="5" name="Image 5" descr="Hình ảnh có thể có: văn bản"/>
             <wp:cNvGraphicFramePr>
               <a:graphicFrameLocks xmlns:a="http://schemas.openxmlformats.org/drawingml/2006/main" noChangeAspect="1"/>
             </wp:cNvGraphicFramePr>
@@ -1004,7 +948,7 @@
               <a:graphicData uri="http://schemas.openxmlformats.org/drawingml/2006/picture">
                 <pic:pic xmlns:pic="http://schemas.openxmlformats.org/drawingml/2006/picture">
                   <pic:nvPicPr>
-                    <pic:cNvPr id="0" name="Picture 11" descr="Hình ảnh có thể có: văn bản"/>
+                    <pic:cNvPr id="0" name="Picture 9" descr="Hình ảnh có thể có: văn bản"/>
                     <pic:cNvPicPr>
                       <a:picLocks noChangeAspect="1" noChangeArrowheads="1"/>
                     </pic:cNvPicPr>
@@ -1043,6 +987,62 @@
       </w:r>
     </w:p>
     <w:p>
+      <w:r>
+        <w:rPr>
+          <w:noProof/>
+        </w:rPr>
+        <w:lastRenderedPageBreak/>
+        <w:drawing>
+          <wp:inline distT="0" distB="0" distL="0" distR="0" wp14:anchorId="27263C29" wp14:editId="0FDDACB6">
+            <wp:extent cx="7110730" cy="7110730"/>
+            <wp:effectExtent l="0" t="0" r="0" b="0"/>
+            <wp:docPr id="6" name="Image 6" descr="Hình ảnh có thể có: văn bản"/>
+            <wp:cNvGraphicFramePr>
+              <a:graphicFrameLocks xmlns:a="http://schemas.openxmlformats.org/drawingml/2006/main" noChangeAspect="1"/>
+            </wp:cNvGraphicFramePr>
+            <a:graphic xmlns:a="http://schemas.openxmlformats.org/drawingml/2006/main">
+              <a:graphicData uri="http://schemas.openxmlformats.org/drawingml/2006/picture">
+                <pic:pic xmlns:pic="http://schemas.openxmlformats.org/drawingml/2006/picture">
+                  <pic:nvPicPr>
+                    <pic:cNvPr id="0" name="Picture 11" descr="Hình ảnh có thể có: văn bản"/>
+                    <pic:cNvPicPr>
+                      <a:picLocks noChangeAspect="1" noChangeArrowheads="1"/>
+                    </pic:cNvPicPr>
+                  </pic:nvPicPr>
+                  <pic:blipFill>
+                    <a:blip r:embed="rId12">
+                      <a:extLst>
+                        <a:ext uri="{28A0092B-C50C-407E-A947-70E740481C1C}">
+                          <a14:useLocalDpi xmlns:a14="http://schemas.microsoft.com/office/drawing/2010/main" val="0"/>
+                        </a:ext>
+                      </a:extLst>
+                    </a:blip>
+                    <a:srcRect/>
+                    <a:stretch>
+                      <a:fillRect/>
+                    </a:stretch>
+                  </pic:blipFill>
+                  <pic:spPr bwMode="auto">
+                    <a:xfrm>
+                      <a:off x="0" y="0"/>
+                      <a:ext cx="7110730" cy="7110730"/>
+                    </a:xfrm>
+                    <a:prstGeom prst="rect">
+                      <a:avLst/>
+                    </a:prstGeom>
+                    <a:noFill/>
+                    <a:ln>
+                      <a:noFill/>
+                    </a:ln>
+                  </pic:spPr>
+                </pic:pic>
+              </a:graphicData>
+            </a:graphic>
+          </wp:inline>
+        </w:drawing>
+      </w:r>
+    </w:p>
+    <w:p>
       <w:pPr>
         <w:rPr>
           <w:rStyle w:val="textexposedshow"/>
@@ -1261,7 +1261,7 @@
                     </pic:cNvPicPr>
                   </pic:nvPicPr>
                   <pic:blipFill>
-                    <a:blip r:embed="rId12">
+                    <a:blip r:embed="rId13">
                       <a:extLst>
                         <a:ext uri="{28A0092B-C50C-407E-A947-70E740481C1C}">
                           <a14:useLocalDpi xmlns:a14="http://schemas.microsoft.com/office/drawing/2010/main" val="0"/>
@@ -1388,7 +1388,7 @@
                     </pic:cNvPicPr>
                   </pic:nvPicPr>
                   <pic:blipFill>
-                    <a:blip r:embed="rId13">
+                    <a:blip r:embed="rId14">
                       <a:extLst>
                         <a:ext uri="{28A0092B-C50C-407E-A947-70E740481C1C}">
                           <a14:useLocalDpi xmlns:a14="http://schemas.microsoft.com/office/drawing/2010/main" val="0"/>
@@ -1470,9 +1470,626 @@
       </w:r>
     </w:p>
     <w:p>
-      <w:r>
-        <w:t>https://vietphapaau.com/cach-khai-ho-so-campus-france-chinh-xac-nhat?fbclid=IwAR3e_2EwJoonjLN2IA8g7oyM9cwNIcGzzhrhRr-3mqCiMx2Wp1xTBe2o1fM</w:t>
-      </w:r>
+      <w:hyperlink r:id="rId15" w:history="1">
+        <w:r>
+          <w:rPr>
+            <w:rStyle w:val="Lienhypertexte"/>
+          </w:rPr>
+          <w:t>https://vietphapaau.com/cach-khai-ho-so-campus-france-chinh-xac-nhat?fbclid=IwAR3e_2EwJoonjLN2IA8g7oyM9cwNIcGzzhrhRr-3mqCiMx2Wp1xTBe2o1fM</w:t>
+        </w:r>
+      </w:hyperlink>
+    </w:p>
+    <w:p>
+      <w:pPr>
+        <w:pBdr>
+          <w:bottom w:val="double" w:sz="6" w:space="1" w:color="auto"/>
+        </w:pBdr>
+      </w:pPr>
+    </w:p>
+    <w:p/>
+    <w:p>
+      <w:pPr>
+        <w:pStyle w:val="Titre2"/>
+        <w:shd w:val="clear" w:color="auto" w:fill="FFFFFF"/>
+        <w:rPr>
+          <w:rFonts w:ascii="Helvetica" w:hAnsi="Helvetica" w:cs="Helvetica"/>
+          <w:b w:val="0"/>
+          <w:bCs w:val="0"/>
+          <w:color w:val="222222"/>
+          <w:sz w:val="45"/>
+          <w:szCs w:val="45"/>
+        </w:rPr>
+      </w:pPr>
+      <w:r>
+        <w:rPr>
+          <w:rStyle w:val="lev"/>
+          <w:rFonts w:ascii="Helvetica" w:hAnsi="Helvetica" w:cs="Helvetica"/>
+          <w:b/>
+          <w:bCs/>
+          <w:color w:val="222222"/>
+          <w:sz w:val="45"/>
+          <w:szCs w:val="45"/>
+        </w:rPr>
+        <w:t>Bước 3 : Dịch thuật và khai hồ sơ du học Pháp. </w:t>
+      </w:r>
+    </w:p>
+    <w:p>
+      <w:pPr>
+        <w:pStyle w:val="NormalWeb"/>
+        <w:shd w:val="clear" w:color="auto" w:fill="FFFFFF"/>
+        <w:spacing w:before="0" w:beforeAutospacing="0" w:after="0" w:afterAutospacing="0" w:line="270" w:lineRule="atLeast"/>
+        <w:jc w:val="both"/>
+        <w:rPr>
+          <w:rFonts w:ascii="Helvetica" w:hAnsi="Helvetica" w:cs="Helvetica"/>
+          <w:color w:val="333333"/>
+          <w:sz w:val="21"/>
+          <w:szCs w:val="21"/>
+        </w:rPr>
+      </w:pPr>
+      <w:r>
+        <w:rPr>
+          <w:rStyle w:val="lev"/>
+          <w:rFonts w:ascii="Helvetica" w:hAnsi="Helvetica" w:cs="Helvetica"/>
+          <w:color w:val="333333"/>
+          <w:sz w:val="21"/>
+          <w:szCs w:val="21"/>
+        </w:rPr>
+        <w:t>Một bộ hồ sơ du học Pháp đầy đủ</w:t>
+      </w:r>
+      <w:r>
+        <w:rPr>
+          <w:rFonts w:ascii="Helvetica" w:hAnsi="Helvetica" w:cs="Helvetica"/>
+          <w:color w:val="333333"/>
+          <w:sz w:val="21"/>
+          <w:szCs w:val="21"/>
+        </w:rPr>
+        <w:t> cần có các giấy tờ bản sao có dịch công chứng tiếng Pháp scan và trình lên trang Etudes en France. Ngoài ra, các em cần có bộ </w:t>
+      </w:r>
+      <w:r>
+        <w:rPr>
+          <w:rStyle w:val="lev"/>
+          <w:rFonts w:ascii="Helvetica" w:hAnsi="Helvetica" w:cs="Helvetica"/>
+          <w:color w:val="333333"/>
+          <w:sz w:val="21"/>
+          <w:szCs w:val="21"/>
+        </w:rPr>
+        <w:t>hồ sơ giấy đầy đủ</w:t>
+      </w:r>
+      <w:r>
+        <w:rPr>
+          <w:rFonts w:ascii="Helvetica" w:hAnsi="Helvetica" w:cs="Helvetica"/>
+          <w:color w:val="333333"/>
+          <w:sz w:val="21"/>
+          <w:szCs w:val="21"/>
+        </w:rPr>
+        <w:t> bản gốc và bản dịch mang theo khi đi </w:t>
+      </w:r>
+      <w:hyperlink r:id="rId16" w:history="1">
+        <w:r>
+          <w:rPr>
+            <w:rStyle w:val="Lienhypertexte"/>
+            <w:rFonts w:ascii="Helvetica" w:hAnsi="Helvetica" w:cs="Helvetica"/>
+            <w:sz w:val="20"/>
+            <w:szCs w:val="20"/>
+          </w:rPr>
+          <w:t>phỏng vấn campus france</w:t>
+        </w:r>
+      </w:hyperlink>
+      <w:r>
+        <w:rPr>
+          <w:rFonts w:ascii="Helvetica" w:hAnsi="Helvetica" w:cs="Helvetica"/>
+          <w:color w:val="333333"/>
+          <w:sz w:val="21"/>
+          <w:szCs w:val="21"/>
+        </w:rPr>
+        <w:t>. </w:t>
+      </w:r>
+    </w:p>
+    <w:p>
+      <w:pPr>
+        <w:pStyle w:val="NormalWeb"/>
+        <w:shd w:val="clear" w:color="auto" w:fill="FFFFFF"/>
+        <w:spacing w:before="0" w:beforeAutospacing="0" w:after="0" w:afterAutospacing="0" w:line="270" w:lineRule="atLeast"/>
+        <w:jc w:val="both"/>
+        <w:rPr>
+          <w:rFonts w:ascii="Helvetica" w:hAnsi="Helvetica" w:cs="Helvetica"/>
+          <w:color w:val="333333"/>
+          <w:sz w:val="21"/>
+          <w:szCs w:val="21"/>
+        </w:rPr>
+      </w:pPr>
+      <w:r>
+        <w:rPr>
+          <w:rStyle w:val="lev"/>
+          <w:rFonts w:ascii="Helvetica" w:hAnsi="Helvetica" w:cs="Helvetica"/>
+          <w:color w:val="333333"/>
+          <w:sz w:val="21"/>
+          <w:szCs w:val="21"/>
+        </w:rPr>
+        <w:lastRenderedPageBreak/>
+        <w:t>Hồ sơ du học Pháp </w:t>
+      </w:r>
+      <w:r>
+        <w:rPr>
+          <w:rFonts w:ascii="Helvetica" w:hAnsi="Helvetica" w:cs="Helvetica"/>
+          <w:color w:val="333333"/>
+          <w:sz w:val="21"/>
+          <w:szCs w:val="21"/>
+        </w:rPr>
+        <w:t>bao gồm: </w:t>
+      </w:r>
+    </w:p>
+    <w:p>
+      <w:pPr>
+        <w:numPr>
+          <w:ilvl w:val="0"/>
+          <w:numId w:val="1"/>
+        </w:numPr>
+        <w:shd w:val="clear" w:color="auto" w:fill="FFFFFF"/>
+        <w:spacing w:before="100" w:beforeAutospacing="1" w:after="100" w:afterAutospacing="1" w:line="240" w:lineRule="auto"/>
+        <w:jc w:val="both"/>
+        <w:rPr>
+          <w:rFonts w:ascii="Helvetica" w:hAnsi="Helvetica" w:cs="Helvetica"/>
+          <w:color w:val="444444"/>
+          <w:sz w:val="21"/>
+          <w:szCs w:val="21"/>
+        </w:rPr>
+      </w:pPr>
+      <w:r>
+        <w:rPr>
+          <w:rFonts w:ascii="Helvetica" w:hAnsi="Helvetica" w:cs="Helvetica"/>
+          <w:color w:val="444444"/>
+          <w:sz w:val="21"/>
+          <w:szCs w:val="21"/>
+        </w:rPr>
+        <w:t>Hộ chiếu</w:t>
+      </w:r>
+    </w:p>
+    <w:p>
+      <w:pPr>
+        <w:numPr>
+          <w:ilvl w:val="0"/>
+          <w:numId w:val="1"/>
+        </w:numPr>
+        <w:shd w:val="clear" w:color="auto" w:fill="FFFFFF"/>
+        <w:spacing w:before="100" w:beforeAutospacing="1" w:after="100" w:afterAutospacing="1" w:line="240" w:lineRule="auto"/>
+        <w:jc w:val="both"/>
+        <w:rPr>
+          <w:rFonts w:ascii="Helvetica" w:hAnsi="Helvetica" w:cs="Helvetica"/>
+          <w:color w:val="444444"/>
+          <w:sz w:val="21"/>
+          <w:szCs w:val="21"/>
+        </w:rPr>
+      </w:pPr>
+      <w:r>
+        <w:rPr>
+          <w:rFonts w:ascii="Helvetica" w:hAnsi="Helvetica" w:cs="Helvetica"/>
+          <w:color w:val="444444"/>
+          <w:sz w:val="21"/>
+          <w:szCs w:val="21"/>
+        </w:rPr>
+        <w:t>Giấy chứng nhận trình độ tiếng Pháp hoặc tiếng anh (TCF - DAP hoặc TCF - TP, bằng DELF B2,  IELTS.....)</w:t>
+      </w:r>
+    </w:p>
+    <w:p>
+      <w:pPr>
+        <w:numPr>
+          <w:ilvl w:val="0"/>
+          <w:numId w:val="1"/>
+        </w:numPr>
+        <w:shd w:val="clear" w:color="auto" w:fill="FFFFFF"/>
+        <w:spacing w:before="100" w:beforeAutospacing="1" w:after="100" w:afterAutospacing="1" w:line="240" w:lineRule="auto"/>
+        <w:jc w:val="both"/>
+        <w:rPr>
+          <w:rFonts w:ascii="Helvetica" w:hAnsi="Helvetica" w:cs="Helvetica"/>
+          <w:color w:val="444444"/>
+          <w:sz w:val="21"/>
+          <w:szCs w:val="21"/>
+        </w:rPr>
+      </w:pPr>
+      <w:r>
+        <w:rPr>
+          <w:rFonts w:ascii="Helvetica" w:hAnsi="Helvetica" w:cs="Helvetica"/>
+          <w:color w:val="444444"/>
+          <w:sz w:val="21"/>
+          <w:szCs w:val="21"/>
+        </w:rPr>
+        <w:t>Học bạ THPT, giấy chứng nhận tốt nghiệp THPT và giấy báo trúng tuyển đại học tại Việt Nam đối với học sinh cấp 3</w:t>
+      </w:r>
+    </w:p>
+    <w:p>
+      <w:pPr>
+        <w:numPr>
+          <w:ilvl w:val="0"/>
+          <w:numId w:val="1"/>
+        </w:numPr>
+        <w:shd w:val="clear" w:color="auto" w:fill="FFFFFF"/>
+        <w:spacing w:before="100" w:beforeAutospacing="1" w:after="100" w:afterAutospacing="1" w:line="240" w:lineRule="auto"/>
+        <w:jc w:val="both"/>
+        <w:rPr>
+          <w:rFonts w:ascii="Helvetica" w:hAnsi="Helvetica" w:cs="Helvetica"/>
+          <w:color w:val="444444"/>
+          <w:sz w:val="21"/>
+          <w:szCs w:val="21"/>
+        </w:rPr>
+      </w:pPr>
+      <w:r>
+        <w:rPr>
+          <w:rFonts w:ascii="Helvetica" w:hAnsi="Helvetica" w:cs="Helvetica"/>
+          <w:color w:val="444444"/>
+          <w:sz w:val="21"/>
+          <w:szCs w:val="21"/>
+        </w:rPr>
+        <w:t>Giấy chứng nhận tốt nghiệp và bằng tốt nghiệp đại học (nếu đã tốt nghiệp) hoặc bảng điểm và thẻ sinh viên (nếu đang học đại học)</w:t>
+      </w:r>
+    </w:p>
+    <w:p>
+      <w:pPr>
+        <w:numPr>
+          <w:ilvl w:val="0"/>
+          <w:numId w:val="1"/>
+        </w:numPr>
+        <w:shd w:val="clear" w:color="auto" w:fill="FFFFFF"/>
+        <w:spacing w:before="100" w:beforeAutospacing="1" w:after="100" w:afterAutospacing="1" w:line="240" w:lineRule="auto"/>
+        <w:jc w:val="both"/>
+        <w:rPr>
+          <w:rFonts w:ascii="Helvetica" w:hAnsi="Helvetica" w:cs="Helvetica"/>
+          <w:color w:val="444444"/>
+          <w:sz w:val="21"/>
+          <w:szCs w:val="21"/>
+        </w:rPr>
+      </w:pPr>
+      <w:r>
+        <w:rPr>
+          <w:rFonts w:ascii="Helvetica" w:hAnsi="Helvetica" w:cs="Helvetica"/>
+          <w:color w:val="444444"/>
+          <w:sz w:val="21"/>
+          <w:szCs w:val="21"/>
+        </w:rPr>
+        <w:t>Thư mời nhập học tại các trường ở Pháp (thời gian học: tối thiểu 6 tháng) - đối với trường hợp hồ sơ: tôi đã trúng tuyển. </w:t>
+      </w:r>
+    </w:p>
+    <w:p>
+      <w:pPr>
+        <w:numPr>
+          <w:ilvl w:val="0"/>
+          <w:numId w:val="1"/>
+        </w:numPr>
+        <w:shd w:val="clear" w:color="auto" w:fill="FFFFFF"/>
+        <w:spacing w:before="100" w:beforeAutospacing="1" w:after="100" w:afterAutospacing="1" w:line="240" w:lineRule="auto"/>
+        <w:jc w:val="both"/>
+        <w:rPr>
+          <w:rFonts w:ascii="Helvetica" w:hAnsi="Helvetica" w:cs="Helvetica"/>
+          <w:color w:val="444444"/>
+          <w:sz w:val="21"/>
+          <w:szCs w:val="21"/>
+        </w:rPr>
+      </w:pPr>
+      <w:r>
+        <w:rPr>
+          <w:rFonts w:ascii="Helvetica" w:hAnsi="Helvetica" w:cs="Helvetica"/>
+          <w:color w:val="444444"/>
+          <w:sz w:val="21"/>
+          <w:szCs w:val="21"/>
+        </w:rPr>
+        <w:t>Các loại giấy tờ khác : giấy chứng nhận thực tập ; giấy chứng nhận kinh nghiệm đã làm việc ;  thư giới thiệu…</w:t>
+      </w:r>
+    </w:p>
+    <w:p/>
+    <w:p/>
+    <w:p>
+      <w:pPr>
+        <w:shd w:val="clear" w:color="auto" w:fill="FFFFFF"/>
+        <w:spacing w:before="100" w:beforeAutospacing="1" w:after="100" w:afterAutospacing="1" w:line="240" w:lineRule="auto"/>
+        <w:outlineLvl w:val="1"/>
+        <w:rPr>
+          <w:rFonts w:ascii="Helvetica" w:eastAsia="Times New Roman" w:hAnsi="Helvetica" w:cs="Helvetica"/>
+          <w:color w:val="222222"/>
+          <w:sz w:val="45"/>
+          <w:szCs w:val="45"/>
+          <w:lang w:val="fr-FR"/>
+        </w:rPr>
+      </w:pPr>
+      <w:r>
+        <w:rPr>
+          <w:rFonts w:ascii="Helvetica" w:eastAsia="Times New Roman" w:hAnsi="Helvetica" w:cs="Helvetica"/>
+          <w:b/>
+          <w:bCs/>
+          <w:color w:val="222222"/>
+          <w:sz w:val="45"/>
+          <w:szCs w:val="45"/>
+          <w:lang w:val="fr-FR"/>
+        </w:rPr>
+        <w:t>Bước 6 : Chuẩn bị hồ sơ xin visa du học Pháp</w:t>
+      </w:r>
+    </w:p>
+    <w:p>
+      <w:pPr>
+        <w:shd w:val="clear" w:color="auto" w:fill="FFFFFF"/>
+        <w:spacing w:after="0" w:line="270" w:lineRule="atLeast"/>
+        <w:rPr>
+          <w:rFonts w:ascii="Helvetica" w:eastAsia="Times New Roman" w:hAnsi="Helvetica" w:cs="Helvetica"/>
+          <w:color w:val="333333"/>
+          <w:sz w:val="21"/>
+          <w:szCs w:val="21"/>
+          <w:lang w:val="fr-FR"/>
+        </w:rPr>
+      </w:pPr>
+      <w:r>
+        <w:rPr>
+          <w:rFonts w:ascii="Helvetica" w:eastAsia="Times New Roman" w:hAnsi="Helvetica" w:cs="Helvetica"/>
+          <w:color w:val="333333"/>
+          <w:sz w:val="21"/>
+          <w:szCs w:val="21"/>
+          <w:lang w:val="fr-FR"/>
+        </w:rPr>
+        <w:t>Sau khi tải thư mời học chính thức và đã có giấy xác nhận qua vòng phỏng vấn của Campus France, chúng ta sẽ khai hồ sơ trên trang France Visa và đặt lịch hẹn nộp hồ visa qua bộ phận làm visa của Đại sứ quán Pháp TLS tại Hà Nội  hoặcTLS TP.HCM.</w:t>
+      </w:r>
+    </w:p>
+    <w:p>
+      <w:pPr>
+        <w:shd w:val="clear" w:color="auto" w:fill="FFFFFF"/>
+        <w:spacing w:after="0" w:line="270" w:lineRule="atLeast"/>
+        <w:rPr>
+          <w:rFonts w:ascii="Helvetica" w:eastAsia="Times New Roman" w:hAnsi="Helvetica" w:cs="Helvetica"/>
+          <w:color w:val="333333"/>
+          <w:sz w:val="21"/>
+          <w:szCs w:val="21"/>
+          <w:lang w:val="fr-FR"/>
+        </w:rPr>
+      </w:pPr>
+      <w:r>
+        <w:rPr>
+          <w:rFonts w:ascii="Helvetica" w:eastAsia="Times New Roman" w:hAnsi="Helvetica" w:cs="Helvetica"/>
+          <w:b/>
+          <w:bCs/>
+          <w:color w:val="333333"/>
+          <w:sz w:val="21"/>
+          <w:szCs w:val="21"/>
+          <w:lang w:val="fr-FR"/>
+        </w:rPr>
+        <w:t>Hồ sơ xin visa du học pháp</w:t>
+      </w:r>
+      <w:r>
+        <w:rPr>
+          <w:rFonts w:ascii="Helvetica" w:eastAsia="Times New Roman" w:hAnsi="Helvetica" w:cs="Helvetica"/>
+          <w:color w:val="333333"/>
+          <w:sz w:val="21"/>
+          <w:szCs w:val="21"/>
+          <w:lang w:val="fr-FR"/>
+        </w:rPr>
+        <w:t> đầy đủ bao gồm :</w:t>
+      </w:r>
+    </w:p>
+    <w:p>
+      <w:pPr>
+        <w:numPr>
+          <w:ilvl w:val="0"/>
+          <w:numId w:val="2"/>
+        </w:numPr>
+        <w:shd w:val="clear" w:color="auto" w:fill="FFFFFF"/>
+        <w:spacing w:before="100" w:beforeAutospacing="1" w:after="100" w:afterAutospacing="1" w:line="240" w:lineRule="auto"/>
+        <w:rPr>
+          <w:rFonts w:ascii="Helvetica" w:eastAsia="Times New Roman" w:hAnsi="Helvetica" w:cs="Helvetica"/>
+          <w:color w:val="444444"/>
+          <w:sz w:val="21"/>
+          <w:szCs w:val="21"/>
+          <w:lang w:val="fr-FR"/>
+        </w:rPr>
+      </w:pPr>
+      <w:r>
+        <w:rPr>
+          <w:rFonts w:ascii="Helvetica" w:eastAsia="Times New Roman" w:hAnsi="Helvetica" w:cs="Helvetica"/>
+          <w:color w:val="444444"/>
+          <w:sz w:val="21"/>
+          <w:szCs w:val="21"/>
+          <w:lang w:val="fr-FR"/>
+        </w:rPr>
+        <w:t>Mẫu đơn xin visa dài hạn điền đẩy đủ theo mẫu</w:t>
+      </w:r>
+    </w:p>
+    <w:p>
+      <w:pPr>
+        <w:numPr>
+          <w:ilvl w:val="0"/>
+          <w:numId w:val="2"/>
+        </w:numPr>
+        <w:shd w:val="clear" w:color="auto" w:fill="FFFFFF"/>
+        <w:spacing w:before="100" w:beforeAutospacing="1" w:after="100" w:afterAutospacing="1" w:line="240" w:lineRule="auto"/>
+        <w:rPr>
+          <w:rFonts w:ascii="Helvetica" w:eastAsia="Times New Roman" w:hAnsi="Helvetica" w:cs="Helvetica"/>
+          <w:color w:val="444444"/>
+          <w:sz w:val="21"/>
+          <w:szCs w:val="21"/>
+          <w:lang w:val="fr-FR"/>
+        </w:rPr>
+      </w:pPr>
+      <w:r>
+        <w:rPr>
+          <w:rFonts w:ascii="Helvetica" w:eastAsia="Times New Roman" w:hAnsi="Helvetica" w:cs="Helvetica"/>
+          <w:color w:val="444444"/>
+          <w:sz w:val="21"/>
+          <w:szCs w:val="21"/>
+          <w:lang w:val="fr-FR"/>
+        </w:rPr>
+        <w:t>3 ảnh (nền trắng, cỡ 3,5cm x 4,5cm)</w:t>
+      </w:r>
+    </w:p>
+    <w:p>
+      <w:pPr>
+        <w:numPr>
+          <w:ilvl w:val="0"/>
+          <w:numId w:val="2"/>
+        </w:numPr>
+        <w:shd w:val="clear" w:color="auto" w:fill="FFFFFF"/>
+        <w:spacing w:before="100" w:beforeAutospacing="1" w:after="100" w:afterAutospacing="1" w:line="240" w:lineRule="auto"/>
+        <w:rPr>
+          <w:rFonts w:ascii="Helvetica" w:eastAsia="Times New Roman" w:hAnsi="Helvetica" w:cs="Helvetica"/>
+          <w:color w:val="444444"/>
+          <w:sz w:val="21"/>
+          <w:szCs w:val="21"/>
+          <w:lang w:val="fr-FR"/>
+        </w:rPr>
+      </w:pPr>
+      <w:r>
+        <w:rPr>
+          <w:rFonts w:ascii="Helvetica" w:eastAsia="Times New Roman" w:hAnsi="Helvetica" w:cs="Helvetica"/>
+          <w:color w:val="444444"/>
+          <w:sz w:val="21"/>
+          <w:szCs w:val="21"/>
+          <w:lang w:val="fr-FR"/>
+        </w:rPr>
+        <w:t>Bản sao Hộ chiếu (còn hiệu lực hơn 6 tháng so với hiệu lực của visa)</w:t>
+      </w:r>
+    </w:p>
+    <w:p>
+      <w:pPr>
+        <w:numPr>
+          <w:ilvl w:val="0"/>
+          <w:numId w:val="2"/>
+        </w:numPr>
+        <w:shd w:val="clear" w:color="auto" w:fill="FFFFFF"/>
+        <w:spacing w:before="100" w:beforeAutospacing="1" w:after="100" w:afterAutospacing="1" w:line="240" w:lineRule="auto"/>
+        <w:rPr>
+          <w:rFonts w:ascii="Helvetica" w:eastAsia="Times New Roman" w:hAnsi="Helvetica" w:cs="Helvetica"/>
+          <w:color w:val="444444"/>
+          <w:sz w:val="21"/>
+          <w:szCs w:val="21"/>
+          <w:lang w:val="fr-FR"/>
+        </w:rPr>
+      </w:pPr>
+      <w:r>
+        <w:rPr>
+          <w:rFonts w:ascii="Helvetica" w:eastAsia="Times New Roman" w:hAnsi="Helvetica" w:cs="Helvetica"/>
+          <w:color w:val="444444"/>
+          <w:sz w:val="21"/>
+          <w:szCs w:val="21"/>
+          <w:lang w:val="fr-FR"/>
+        </w:rPr>
+        <w:t>Giấy tờ chứng minh trình độ học vấn (bản sao bằng mới nhất, bằng tốt nghiệp THPT/Đại học, ..) </w:t>
+      </w:r>
+    </w:p>
+    <w:p>
+      <w:pPr>
+        <w:numPr>
+          <w:ilvl w:val="0"/>
+          <w:numId w:val="2"/>
+        </w:numPr>
+        <w:shd w:val="clear" w:color="auto" w:fill="FFFFFF"/>
+        <w:spacing w:before="100" w:beforeAutospacing="1" w:after="100" w:afterAutospacing="1" w:line="240" w:lineRule="auto"/>
+        <w:rPr>
+          <w:rFonts w:ascii="Helvetica" w:eastAsia="Times New Roman" w:hAnsi="Helvetica" w:cs="Helvetica"/>
+          <w:color w:val="444444"/>
+          <w:sz w:val="21"/>
+          <w:szCs w:val="21"/>
+          <w:lang w:val="fr-FR"/>
+        </w:rPr>
+      </w:pPr>
+      <w:r>
+        <w:rPr>
+          <w:rFonts w:ascii="Helvetica" w:eastAsia="Times New Roman" w:hAnsi="Helvetica" w:cs="Helvetica"/>
+          <w:color w:val="444444"/>
+          <w:sz w:val="21"/>
+          <w:szCs w:val="21"/>
+          <w:lang w:val="fr-FR"/>
+        </w:rPr>
+        <w:t>Chứng chỉ tiếng pháp hoặc tiếng anh</w:t>
+      </w:r>
+    </w:p>
+    <w:p>
+      <w:pPr>
+        <w:numPr>
+          <w:ilvl w:val="0"/>
+          <w:numId w:val="2"/>
+        </w:numPr>
+        <w:shd w:val="clear" w:color="auto" w:fill="FFFFFF"/>
+        <w:spacing w:before="100" w:beforeAutospacing="1" w:after="100" w:afterAutospacing="1" w:line="240" w:lineRule="auto"/>
+        <w:rPr>
+          <w:rFonts w:ascii="Helvetica" w:eastAsia="Times New Roman" w:hAnsi="Helvetica" w:cs="Helvetica"/>
+          <w:color w:val="444444"/>
+          <w:sz w:val="21"/>
+          <w:szCs w:val="21"/>
+          <w:lang w:val="fr-FR"/>
+        </w:rPr>
+      </w:pPr>
+      <w:r>
+        <w:rPr>
+          <w:rFonts w:ascii="Helvetica" w:eastAsia="Times New Roman" w:hAnsi="Helvetica" w:cs="Helvetica"/>
+          <w:color w:val="444444"/>
+          <w:sz w:val="21"/>
+          <w:szCs w:val="21"/>
+          <w:lang w:val="fr-FR"/>
+        </w:rPr>
+        <w:t>Giấy báo nhập học tại Pháp</w:t>
+      </w:r>
+    </w:p>
+    <w:p>
+      <w:pPr>
+        <w:numPr>
+          <w:ilvl w:val="0"/>
+          <w:numId w:val="2"/>
+        </w:numPr>
+        <w:shd w:val="clear" w:color="auto" w:fill="FFFFFF"/>
+        <w:spacing w:before="100" w:beforeAutospacing="1" w:after="100" w:afterAutospacing="1" w:line="240" w:lineRule="auto"/>
+        <w:rPr>
+          <w:rFonts w:ascii="Helvetica" w:eastAsia="Times New Roman" w:hAnsi="Helvetica" w:cs="Helvetica"/>
+          <w:color w:val="444444"/>
+          <w:sz w:val="21"/>
+          <w:szCs w:val="21"/>
+          <w:lang w:val="fr-FR"/>
+        </w:rPr>
+      </w:pPr>
+      <w:r>
+        <w:rPr>
+          <w:rFonts w:ascii="Helvetica" w:eastAsia="Times New Roman" w:hAnsi="Helvetica" w:cs="Helvetica"/>
+          <w:color w:val="444444"/>
+          <w:sz w:val="21"/>
+          <w:szCs w:val="21"/>
+          <w:lang w:val="fr-FR"/>
+        </w:rPr>
+        <w:t>Giấy tờ chứng minh tài chính</w:t>
+      </w:r>
+    </w:p>
+    <w:p>
+      <w:pPr>
+        <w:numPr>
+          <w:ilvl w:val="0"/>
+          <w:numId w:val="2"/>
+        </w:numPr>
+        <w:shd w:val="clear" w:color="auto" w:fill="FFFFFF"/>
+        <w:spacing w:before="100" w:beforeAutospacing="1" w:after="100" w:afterAutospacing="1" w:line="240" w:lineRule="auto"/>
+        <w:rPr>
+          <w:rFonts w:ascii="Helvetica" w:eastAsia="Times New Roman" w:hAnsi="Helvetica" w:cs="Helvetica"/>
+          <w:color w:val="444444"/>
+          <w:sz w:val="21"/>
+          <w:szCs w:val="21"/>
+          <w:lang w:val="fr-FR"/>
+        </w:rPr>
+      </w:pPr>
+      <w:r>
+        <w:rPr>
+          <w:rFonts w:ascii="Helvetica" w:eastAsia="Times New Roman" w:hAnsi="Helvetica" w:cs="Helvetica"/>
+          <w:color w:val="444444"/>
+          <w:sz w:val="21"/>
+          <w:szCs w:val="21"/>
+          <w:lang w:val="fr-FR"/>
+        </w:rPr>
+        <w:t>Giấy xác nhận nơi ở (tại Pháp)</w:t>
+      </w:r>
+    </w:p>
+    <w:p>
+      <w:pPr>
+        <w:rPr>
+          <w:lang w:val="fr-FR"/>
+        </w:rPr>
+      </w:pPr>
+    </w:p>
+    <w:p>
+      <w:pPr>
+        <w:rPr>
+          <w:lang w:val="fr-FR"/>
+        </w:rPr>
+      </w:pPr>
     </w:p>
     <w:sectPr>
       <w:pgSz w:w="11907" w:h="16840" w:code="9"/>
@@ -1482,6 +2099,243 @@
     </w:sectPr>
   </w:body>
 </w:document>
+</file>
+
+<file path=word/numbering.xml><?xml version="1.0" encoding="utf-8"?>
+<w:numbering xmlns:wpc="http://schemas.microsoft.com/office/word/2010/wordprocessingCanvas" xmlns:cx="http://schemas.microsoft.com/office/drawing/2014/chartex" xmlns:cx1="http://schemas.microsoft.com/office/drawing/2015/9/8/chartex" xmlns:cx2="http://schemas.microsoft.com/office/drawing/2015/10/21/chartex" xmlns:cx3="http://schemas.microsoft.com/office/drawing/2016/5/9/chartex" xmlns:cx4="http://schemas.microsoft.com/office/drawing/2016/5/10/chartex" xmlns:cx5="http://schemas.microsoft.com/office/drawing/2016/5/11/chartex" xmlns:cx6="http://schemas.microsoft.com/office/drawing/2016/5/12/chartex" xmlns:cx7="http://schemas.microsoft.com/office/drawing/2016/5/13/chartex" xmlns:cx8="http://schemas.microsoft.com/office/drawing/2016/5/14/chartex" xmlns:mc="http://schemas.openxmlformats.org/markup-compatibility/2006" xmlns:aink="http://schemas.microsoft.com/office/drawing/2016/ink" xmlns:am3d="http://schemas.microsoft.com/office/drawing/2017/model3d" xmlns:o="urn:schemas-microsoft-com:office:office" xmlns:r="http://schemas.openxmlformats.org/officeDocument/2006/relationships" xmlns:m="http://schemas.openxmlformats.org/officeDocument/2006/math" xmlns:v="urn:schemas-microsoft-com:vml" xmlns:wp14="http://schemas.microsoft.com/office/word/2010/wordprocessingDrawing" xmlns:wp="http://schemas.openxmlformats.org/drawingml/2006/wordprocessingDrawing" xmlns:w10="urn:schemas-microsoft-com:office:word" xmlns:w="http://schemas.openxmlformats.org/wordprocessingml/2006/main" xmlns:w14="http://schemas.microsoft.com/office/word/2010/wordml" xmlns:w15="http://schemas.microsoft.com/office/word/2012/wordml" xmlns:w16cex="http://schemas.microsoft.com/office/word/2018/wordml/cex" xmlns:w16cid="http://schemas.microsoft.com/office/word/2016/wordml/cid" xmlns:w16="http://schemas.microsoft.com/office/word/2018/wordml" xmlns:w16se="http://schemas.microsoft.com/office/word/2015/wordml/symex" xmlns:wpg="http://schemas.microsoft.com/office/word/2010/wordprocessingGroup" xmlns:wpi="http://schemas.microsoft.com/office/word/2010/wordprocessingInk" xmlns:wne="http://schemas.microsoft.com/office/word/2006/wordml" xmlns:wps="http://schemas.microsoft.com/office/word/2010/wordprocessingShape" mc:Ignorable="w14 w15 w16se w16cid w16 w16cex wp14">
+  <w:abstractNum w:abstractNumId="0" w15:restartNumberingAfterBreak="0">
+    <w:nsid w:val="17560042"/>
+    <w:multiLevelType w:val="multilevel"/>
+    <w:tmpl w:val="404285D2"/>
+    <w:lvl w:ilvl="0">
+      <w:start w:val="1"/>
+      <w:numFmt w:val="decimal"/>
+      <w:lvlText w:val="%1."/>
+      <w:lvlJc w:val="left"/>
+      <w:pPr>
+        <w:tabs>
+          <w:tab w:val="num" w:pos="720"/>
+        </w:tabs>
+        <w:ind w:left="720" w:hanging="360"/>
+      </w:pPr>
+    </w:lvl>
+    <w:lvl w:ilvl="1" w:tentative="1">
+      <w:start w:val="1"/>
+      <w:numFmt w:val="decimal"/>
+      <w:lvlText w:val="%2."/>
+      <w:lvlJc w:val="left"/>
+      <w:pPr>
+        <w:tabs>
+          <w:tab w:val="num" w:pos="1440"/>
+        </w:tabs>
+        <w:ind w:left="1440" w:hanging="360"/>
+      </w:pPr>
+    </w:lvl>
+    <w:lvl w:ilvl="2" w:tentative="1">
+      <w:start w:val="1"/>
+      <w:numFmt w:val="decimal"/>
+      <w:lvlText w:val="%3."/>
+      <w:lvlJc w:val="left"/>
+      <w:pPr>
+        <w:tabs>
+          <w:tab w:val="num" w:pos="2160"/>
+        </w:tabs>
+        <w:ind w:left="2160" w:hanging="360"/>
+      </w:pPr>
+    </w:lvl>
+    <w:lvl w:ilvl="3" w:tentative="1">
+      <w:start w:val="1"/>
+      <w:numFmt w:val="decimal"/>
+      <w:lvlText w:val="%4."/>
+      <w:lvlJc w:val="left"/>
+      <w:pPr>
+        <w:tabs>
+          <w:tab w:val="num" w:pos="2880"/>
+        </w:tabs>
+        <w:ind w:left="2880" w:hanging="360"/>
+      </w:pPr>
+    </w:lvl>
+    <w:lvl w:ilvl="4" w:tentative="1">
+      <w:start w:val="1"/>
+      <w:numFmt w:val="decimal"/>
+      <w:lvlText w:val="%5."/>
+      <w:lvlJc w:val="left"/>
+      <w:pPr>
+        <w:tabs>
+          <w:tab w:val="num" w:pos="3600"/>
+        </w:tabs>
+        <w:ind w:left="3600" w:hanging="360"/>
+      </w:pPr>
+    </w:lvl>
+    <w:lvl w:ilvl="5" w:tentative="1">
+      <w:start w:val="1"/>
+      <w:numFmt w:val="decimal"/>
+      <w:lvlText w:val="%6."/>
+      <w:lvlJc w:val="left"/>
+      <w:pPr>
+        <w:tabs>
+          <w:tab w:val="num" w:pos="4320"/>
+        </w:tabs>
+        <w:ind w:left="4320" w:hanging="360"/>
+      </w:pPr>
+    </w:lvl>
+    <w:lvl w:ilvl="6" w:tentative="1">
+      <w:start w:val="1"/>
+      <w:numFmt w:val="decimal"/>
+      <w:lvlText w:val="%7."/>
+      <w:lvlJc w:val="left"/>
+      <w:pPr>
+        <w:tabs>
+          <w:tab w:val="num" w:pos="5040"/>
+        </w:tabs>
+        <w:ind w:left="5040" w:hanging="360"/>
+      </w:pPr>
+    </w:lvl>
+    <w:lvl w:ilvl="7" w:tentative="1">
+      <w:start w:val="1"/>
+      <w:numFmt w:val="decimal"/>
+      <w:lvlText w:val="%8."/>
+      <w:lvlJc w:val="left"/>
+      <w:pPr>
+        <w:tabs>
+          <w:tab w:val="num" w:pos="5760"/>
+        </w:tabs>
+        <w:ind w:left="5760" w:hanging="360"/>
+      </w:pPr>
+    </w:lvl>
+    <w:lvl w:ilvl="8" w:tentative="1">
+      <w:start w:val="1"/>
+      <w:numFmt w:val="decimal"/>
+      <w:lvlText w:val="%9."/>
+      <w:lvlJc w:val="left"/>
+      <w:pPr>
+        <w:tabs>
+          <w:tab w:val="num" w:pos="6480"/>
+        </w:tabs>
+        <w:ind w:left="6480" w:hanging="360"/>
+      </w:pPr>
+    </w:lvl>
+  </w:abstractNum>
+  <w:abstractNum w:abstractNumId="1" w15:restartNumberingAfterBreak="0">
+    <w:nsid w:val="7FDC026E"/>
+    <w:multiLevelType w:val="multilevel"/>
+    <w:tmpl w:val="E88258F4"/>
+    <w:lvl w:ilvl="0">
+      <w:start w:val="1"/>
+      <w:numFmt w:val="decimal"/>
+      <w:lvlText w:val="%1."/>
+      <w:lvlJc w:val="left"/>
+      <w:pPr>
+        <w:tabs>
+          <w:tab w:val="num" w:pos="720"/>
+        </w:tabs>
+        <w:ind w:left="720" w:hanging="360"/>
+      </w:pPr>
+    </w:lvl>
+    <w:lvl w:ilvl="1" w:tentative="1">
+      <w:start w:val="1"/>
+      <w:numFmt w:val="decimal"/>
+      <w:lvlText w:val="%2."/>
+      <w:lvlJc w:val="left"/>
+      <w:pPr>
+        <w:tabs>
+          <w:tab w:val="num" w:pos="1440"/>
+        </w:tabs>
+        <w:ind w:left="1440" w:hanging="360"/>
+      </w:pPr>
+    </w:lvl>
+    <w:lvl w:ilvl="2" w:tentative="1">
+      <w:start w:val="1"/>
+      <w:numFmt w:val="decimal"/>
+      <w:lvlText w:val="%3."/>
+      <w:lvlJc w:val="left"/>
+      <w:pPr>
+        <w:tabs>
+          <w:tab w:val="num" w:pos="2160"/>
+        </w:tabs>
+        <w:ind w:left="2160" w:hanging="360"/>
+      </w:pPr>
+    </w:lvl>
+    <w:lvl w:ilvl="3" w:tentative="1">
+      <w:start w:val="1"/>
+      <w:numFmt w:val="decimal"/>
+      <w:lvlText w:val="%4."/>
+      <w:lvlJc w:val="left"/>
+      <w:pPr>
+        <w:tabs>
+          <w:tab w:val="num" w:pos="2880"/>
+        </w:tabs>
+        <w:ind w:left="2880" w:hanging="360"/>
+      </w:pPr>
+    </w:lvl>
+    <w:lvl w:ilvl="4" w:tentative="1">
+      <w:start w:val="1"/>
+      <w:numFmt w:val="decimal"/>
+      <w:lvlText w:val="%5."/>
+      <w:lvlJc w:val="left"/>
+      <w:pPr>
+        <w:tabs>
+          <w:tab w:val="num" w:pos="3600"/>
+        </w:tabs>
+        <w:ind w:left="3600" w:hanging="360"/>
+      </w:pPr>
+    </w:lvl>
+    <w:lvl w:ilvl="5" w:tentative="1">
+      <w:start w:val="1"/>
+      <w:numFmt w:val="decimal"/>
+      <w:lvlText w:val="%6."/>
+      <w:lvlJc w:val="left"/>
+      <w:pPr>
+        <w:tabs>
+          <w:tab w:val="num" w:pos="4320"/>
+        </w:tabs>
+        <w:ind w:left="4320" w:hanging="360"/>
+      </w:pPr>
+    </w:lvl>
+    <w:lvl w:ilvl="6" w:tentative="1">
+      <w:start w:val="1"/>
+      <w:numFmt w:val="decimal"/>
+      <w:lvlText w:val="%7."/>
+      <w:lvlJc w:val="left"/>
+      <w:pPr>
+        <w:tabs>
+          <w:tab w:val="num" w:pos="5040"/>
+        </w:tabs>
+        <w:ind w:left="5040" w:hanging="360"/>
+      </w:pPr>
+    </w:lvl>
+    <w:lvl w:ilvl="7" w:tentative="1">
+      <w:start w:val="1"/>
+      <w:numFmt w:val="decimal"/>
+      <w:lvlText w:val="%8."/>
+      <w:lvlJc w:val="left"/>
+      <w:pPr>
+        <w:tabs>
+          <w:tab w:val="num" w:pos="5760"/>
+        </w:tabs>
+        <w:ind w:left="5760" w:hanging="360"/>
+      </w:pPr>
+    </w:lvl>
+    <w:lvl w:ilvl="8" w:tentative="1">
+      <w:start w:val="1"/>
+      <w:numFmt w:val="decimal"/>
+      <w:lvlText w:val="%9."/>
+      <w:lvlJc w:val="left"/>
+      <w:pPr>
+        <w:tabs>
+          <w:tab w:val="num" w:pos="6480"/>
+        </w:tabs>
+        <w:ind w:left="6480" w:hanging="360"/>
+      </w:pPr>
+    </w:lvl>
+  </w:abstractNum>
+  <w:num w:numId="1">
+    <w:abstractNumId w:val="0"/>
+  </w:num>
+  <w:num w:numId="2">
+    <w:abstractNumId w:val="1"/>
+  </w:num>
+</w:numbering>
 </file>
 
 <file path=word/styles.xml><?xml version="1.0" encoding="utf-8"?>
@@ -1883,6 +2737,25 @@
     <w:name w:val="Normal"/>
     <w:qFormat/>
   </w:style>
+  <w:style w:type="paragraph" w:styleId="Titre2">
+    <w:name w:val="heading 2"/>
+    <w:basedOn w:val="Normal"/>
+    <w:link w:val="Titre2Car"/>
+    <w:uiPriority w:val="9"/>
+    <w:qFormat/>
+    <w:rsid w:val="006F3A47"/>
+    <w:pPr>
+      <w:spacing w:before="100" w:beforeAutospacing="1" w:after="100" w:afterAutospacing="1" w:line="240" w:lineRule="auto"/>
+      <w:outlineLvl w:val="1"/>
+    </w:pPr>
+    <w:rPr>
+      <w:rFonts w:eastAsia="Times New Roman" w:cs="Times New Roman"/>
+      <w:b/>
+      <w:bCs/>
+      <w:sz w:val="36"/>
+      <w:szCs w:val="36"/>
+    </w:rPr>
+  </w:style>
   <w:style w:type="character" w:default="1" w:styleId="Policepardfaut">
     <w:name w:val="Default Paragraph Font"/>
     <w:uiPriority w:val="1"/>
@@ -1940,7 +2813,6 @@
     <w:name w:val="Hyperlink"/>
     <w:basedOn w:val="Policepardfaut"/>
     <w:uiPriority w:val="99"/>
-    <w:semiHidden/>
     <w:unhideWhenUsed/>
     <w:rsid w:val="002F2BE4"/>
     <w:rPr>
@@ -1952,6 +2824,43 @@
     <w:name w:val="_7oe"/>
     <w:basedOn w:val="Policepardfaut"/>
     <w:rsid w:val="00DA5D0D"/>
+  </w:style>
+  <w:style w:type="character" w:styleId="Mentionnonrsolue">
+    <w:name w:val="Unresolved Mention"/>
+    <w:basedOn w:val="Policepardfaut"/>
+    <w:uiPriority w:val="99"/>
+    <w:semiHidden/>
+    <w:unhideWhenUsed/>
+    <w:rsid w:val="006F3A47"/>
+    <w:rPr>
+      <w:color w:val="605E5C"/>
+      <w:shd w:val="clear" w:color="auto" w:fill="E1DFDD"/>
+    </w:rPr>
+  </w:style>
+  <w:style w:type="character" w:customStyle="1" w:styleId="Titre2Car">
+    <w:name w:val="Titre 2 Car"/>
+    <w:basedOn w:val="Policepardfaut"/>
+    <w:link w:val="Titre2"/>
+    <w:uiPriority w:val="9"/>
+    <w:rsid w:val="006F3A47"/>
+    <w:rPr>
+      <w:rFonts w:eastAsia="Times New Roman" w:cs="Times New Roman"/>
+      <w:b/>
+      <w:bCs/>
+      <w:sz w:val="36"/>
+      <w:szCs w:val="36"/>
+    </w:rPr>
+  </w:style>
+  <w:style w:type="character" w:styleId="lev">
+    <w:name w:val="Strong"/>
+    <w:basedOn w:val="Policepardfaut"/>
+    <w:uiPriority w:val="22"/>
+    <w:qFormat/>
+    <w:rsid w:val="006F3A47"/>
+    <w:rPr>
+      <w:b/>
+      <w:bCs/>
+    </w:rPr>
   </w:style>
 </w:styles>
 </file>

</xml_diff>